<commit_message>
Update documentation, Client app
</commit_message>
<xml_diff>
--- a/VEDOMOST.docx
+++ b/VEDOMOST.docx
@@ -456,7 +456,14 @@
                 <w:sz w:val="24"/>
                 <w:szCs w:val="24"/>
               </w:rPr>
-              <w:t>56 с.</w:t>
+              <w:t>87</w:t>
+            </w:r>
+            <w:r>
+              <w:rPr>
+                <w:sz w:val="24"/>
+                <w:szCs w:val="24"/>
+              </w:rPr>
+              <w:t xml:space="preserve"> с.</w:t>
             </w:r>
           </w:p>
         </w:tc>
@@ -961,15 +968,7 @@
                 <w:sz w:val="24"/>
                 <w:szCs w:val="24"/>
               </w:rPr>
-              <w:t>ГУИР.351001-</w:t>
-            </w:r>
-            <w:proofErr w:type="gramStart"/>
-            <w:r>
-              <w:rPr>
-                <w:sz w:val="24"/>
-                <w:szCs w:val="24"/>
-              </w:rPr>
-              <w:t xml:space="preserve">01 </w:t>
+              <w:t xml:space="preserve">ГУИР.351001-01 </w:t>
             </w:r>
             <w:r>
               <w:rPr>
@@ -992,7 +991,6 @@
               </w:rPr>
               <w:t>П</w:t>
             </w:r>
-            <w:proofErr w:type="gramEnd"/>
           </w:p>
         </w:tc>
         <w:tc>
@@ -1155,8 +1153,6 @@
             </w:pPr>
           </w:p>
         </w:tc>
-        <w:bookmarkStart w:id="0" w:name="_GoBack"/>
-        <w:bookmarkEnd w:id="0"/>
       </w:tr>
       <w:tr>
         <w:trPr>
@@ -1389,15 +1385,7 @@
                 <w:sz w:val="24"/>
                 <w:szCs w:val="24"/>
               </w:rPr>
-              <w:t>ГУИР.351001-</w:t>
-            </w:r>
-            <w:proofErr w:type="gramStart"/>
-            <w:r>
-              <w:rPr>
-                <w:sz w:val="24"/>
-                <w:szCs w:val="24"/>
-              </w:rPr>
-              <w:t>03</w:t>
+              <w:t>ГУИР.351001-03</w:t>
             </w:r>
             <w:r>
               <w:rPr>
@@ -1413,7 +1401,6 @@
               </w:rPr>
               <w:t>Д</w:t>
             </w:r>
-            <w:proofErr w:type="gramEnd"/>
           </w:p>
         </w:tc>
         <w:tc>
@@ -1626,17 +1613,8 @@
                 <w:sz w:val="24"/>
                 <w:szCs w:val="24"/>
               </w:rPr>
-              <w:t>-</w:t>
-            </w:r>
-            <w:proofErr w:type="gramStart"/>
-            <w:r>
-              <w:rPr>
-                <w:sz w:val="24"/>
-                <w:szCs w:val="24"/>
-              </w:rPr>
-              <w:t>01  ПЛ</w:t>
-            </w:r>
-            <w:proofErr w:type="gramEnd"/>
+              <w:t>-01  ПЛ</w:t>
+            </w:r>
           </w:p>
         </w:tc>
         <w:tc>
@@ -1847,17 +1825,8 @@
                 <w:sz w:val="24"/>
                 <w:szCs w:val="24"/>
               </w:rPr>
-              <w:t>-</w:t>
-            </w:r>
-            <w:proofErr w:type="gramStart"/>
-            <w:r>
-              <w:rPr>
-                <w:sz w:val="24"/>
-                <w:szCs w:val="24"/>
-              </w:rPr>
-              <w:t>02  ПЛ</w:t>
-            </w:r>
-            <w:proofErr w:type="gramEnd"/>
+              <w:t>-02  ПЛ</w:t>
+            </w:r>
           </w:p>
         </w:tc>
         <w:tc>
@@ -2057,17 +2026,8 @@
                 <w:sz w:val="24"/>
                 <w:szCs w:val="24"/>
               </w:rPr>
-              <w:t>-</w:t>
-            </w:r>
-            <w:proofErr w:type="gramStart"/>
-            <w:r>
-              <w:rPr>
-                <w:sz w:val="24"/>
-                <w:szCs w:val="24"/>
-              </w:rPr>
-              <w:t>03  ПЛ</w:t>
-            </w:r>
-            <w:proofErr w:type="gramEnd"/>
+              <w:t>-03  ПЛ</w:t>
+            </w:r>
           </w:p>
         </w:tc>
         <w:tc>
@@ -3569,7 +3529,6 @@
                 <w:szCs w:val="22"/>
               </w:rPr>
             </w:pPr>
-            <w:proofErr w:type="spellStart"/>
             <w:r>
               <w:rPr>
                 <w:sz w:val="22"/>
@@ -3577,7 +3536,6 @@
               </w:rPr>
               <w:t>Изм</w:t>
             </w:r>
-            <w:proofErr w:type="spellEnd"/>
           </w:p>
         </w:tc>
         <w:tc>
@@ -3950,21 +3908,12 @@
                 <w:szCs w:val="22"/>
               </w:rPr>
             </w:pPr>
-            <w:proofErr w:type="spellStart"/>
-            <w:r>
-              <w:rPr>
-                <w:sz w:val="22"/>
-                <w:szCs w:val="22"/>
-              </w:rPr>
-              <w:t>Разраб</w:t>
-            </w:r>
-            <w:proofErr w:type="spellEnd"/>
-            <w:r>
-              <w:rPr>
-                <w:sz w:val="22"/>
-                <w:szCs w:val="22"/>
-              </w:rPr>
-              <w:t>.</w:t>
+            <w:r>
+              <w:rPr>
+                <w:sz w:val="22"/>
+                <w:szCs w:val="22"/>
+              </w:rPr>
+              <w:t>Разраб.</w:t>
             </w:r>
           </w:p>
         </w:tc>
@@ -3991,7 +3940,6 @@
                 <w:szCs w:val="22"/>
               </w:rPr>
             </w:pPr>
-            <w:proofErr w:type="spellStart"/>
             <w:r>
               <w:rPr>
                 <w:sz w:val="22"/>
@@ -3999,7 +3947,6 @@
               </w:rPr>
               <w:t>Житницкий</w:t>
             </w:r>
-            <w:proofErr w:type="spellEnd"/>
           </w:p>
         </w:tc>
         <w:tc>
@@ -4203,7 +4150,7 @@
                 <w:sz w:val="22"/>
                 <w:szCs w:val="22"/>
               </w:rPr>
-              <w:t>6</w:t>
+              <w:t>8</w:t>
             </w:r>
           </w:p>
         </w:tc>
@@ -4236,8 +4183,10 @@
                 <w:sz w:val="22"/>
                 <w:szCs w:val="22"/>
               </w:rPr>
-              <w:t>86</w:t>
-            </w:r>
+              <w:t>88</w:t>
+            </w:r>
+            <w:bookmarkStart w:id="0" w:name="_GoBack"/>
+            <w:bookmarkEnd w:id="0"/>
           </w:p>
         </w:tc>
       </w:tr>
@@ -4304,7 +4253,6 @@
                 <w:szCs w:val="24"/>
               </w:rPr>
             </w:pPr>
-            <w:proofErr w:type="spellStart"/>
             <w:r>
               <w:rPr>
                 <w:sz w:val="24"/>
@@ -4312,7 +4260,6 @@
               </w:rPr>
               <w:t>Скобцов</w:t>
             </w:r>
-            <w:proofErr w:type="spellEnd"/>
           </w:p>
         </w:tc>
         <w:tc>
@@ -4500,21 +4447,12 @@
                 <w:szCs w:val="24"/>
               </w:rPr>
             </w:pPr>
-            <w:proofErr w:type="spellStart"/>
-            <w:r>
-              <w:rPr>
-                <w:sz w:val="24"/>
-                <w:szCs w:val="24"/>
-              </w:rPr>
-              <w:t>Т.контр</w:t>
-            </w:r>
-            <w:proofErr w:type="spellEnd"/>
-            <w:r>
-              <w:rPr>
-                <w:sz w:val="24"/>
-                <w:szCs w:val="24"/>
-              </w:rPr>
-              <w:t>.</w:t>
+            <w:r>
+              <w:rPr>
+                <w:sz w:val="24"/>
+                <w:szCs w:val="24"/>
+              </w:rPr>
+              <w:t>Т.контр.</w:t>
             </w:r>
           </w:p>
         </w:tc>
@@ -4541,7 +4479,6 @@
                 <w:szCs w:val="24"/>
               </w:rPr>
             </w:pPr>
-            <w:proofErr w:type="spellStart"/>
             <w:r>
               <w:rPr>
                 <w:sz w:val="24"/>
@@ -4549,7 +4486,6 @@
               </w:rPr>
               <w:t>Скобцов</w:t>
             </w:r>
-            <w:proofErr w:type="spellEnd"/>
           </w:p>
         </w:tc>
         <w:tc>
@@ -4692,21 +4628,12 @@
                 <w:szCs w:val="24"/>
               </w:rPr>
             </w:pPr>
-            <w:proofErr w:type="spellStart"/>
-            <w:r>
-              <w:rPr>
-                <w:sz w:val="24"/>
-                <w:szCs w:val="24"/>
-              </w:rPr>
-              <w:t>Н.контр</w:t>
-            </w:r>
-            <w:proofErr w:type="spellEnd"/>
-            <w:r>
-              <w:rPr>
-                <w:sz w:val="24"/>
-                <w:szCs w:val="24"/>
-              </w:rPr>
-              <w:t>.</w:t>
+            <w:r>
+              <w:rPr>
+                <w:sz w:val="24"/>
+                <w:szCs w:val="24"/>
+              </w:rPr>
+              <w:t>Н.контр.</w:t>
             </w:r>
           </w:p>
         </w:tc>
@@ -5324,7 +5251,7 @@
     <w:lsdException w:name="Table Web 2" w:semiHidden="1" w:unhideWhenUsed="1"/>
     <w:lsdException w:name="Table Web 3" w:semiHidden="1" w:unhideWhenUsed="1"/>
     <w:lsdException w:name="Balloon Text" w:semiHidden="1" w:unhideWhenUsed="1"/>
-    <w:lsdException w:name="Table Grid" w:semiHidden="1" w:uiPriority="59" w:unhideWhenUsed="1"/>
+    <w:lsdException w:name="Table Grid" w:uiPriority="59"/>
     <w:lsdException w:name="Table Theme" w:semiHidden="1" w:unhideWhenUsed="1"/>
     <w:lsdException w:name="Placeholder Text" w:semiHidden="1"/>
     <w:lsdException w:name="No Spacing" w:uiPriority="1" w:qFormat="1"/>

</xml_diff>